<commit_message>
edited files on Hedgehogs and Servius
</commit_message>
<xml_diff>
--- a/Hedgehog.docx
+++ b/Hedgehog.docx
@@ -10,6 +10,7 @@
           <w:szCs w:val="32"/>
         </w:rPr>
       </w:pPr>
+      <w:proofErr w:type="gramStart"/>
       <w:r>
         <w:rPr>
           <w:rFonts w:ascii="Arial" w:hAnsi="Arial"/>
@@ -18,22 +19,76 @@
         </w:rPr>
         <w:t>On the Nature of the Hedgehog</w:t>
       </w:r>
-    </w:p>
-    <w:p>
-      <w:pPr>
+      <w:r>
         <w:rPr>
           <w:rFonts w:ascii="Arial" w:hAnsi="Arial"/>
           <w:sz w:val="32"/>
           <w:szCs w:val="32"/>
         </w:rPr>
-      </w:pPr>
+        <w:t xml:space="preserve"> – Cod.</w:t>
+      </w:r>
+      <w:proofErr w:type="gramEnd"/>
       <w:r>
         <w:rPr>
           <w:rFonts w:ascii="Arial" w:hAnsi="Arial"/>
           <w:sz w:val="32"/>
           <w:szCs w:val="32"/>
         </w:rPr>
-        <w:t>Transcription, Suggestions, and Other Resources</w:t>
+        <w:t xml:space="preserve"> Bern 318</w:t>
+      </w:r>
+    </w:p>
+    <w:p>
+      <w:pPr>
+        <w:rPr>
+          <w:rFonts w:ascii="Arial" w:hAnsi="Arial"/>
+          <w:sz w:val="32"/>
+          <w:szCs w:val="32"/>
+        </w:rPr>
+      </w:pPr>
+      <w:r>
+        <w:rPr>
+          <w:rFonts w:ascii="Arial" w:hAnsi="Arial"/>
+          <w:sz w:val="32"/>
+          <w:szCs w:val="32"/>
+        </w:rPr>
+        <w:t>Pre-reading Activities, Transcription, and Suggestions</w:t>
+      </w:r>
+    </w:p>
+    <w:p>
+      <w:pPr>
+        <w:rPr>
+          <w:rFonts w:ascii="Arial" w:hAnsi="Arial"/>
+          <w:sz w:val="32"/>
+          <w:szCs w:val="32"/>
+        </w:rPr>
+      </w:pPr>
+    </w:p>
+    <w:p>
+      <w:pPr>
+        <w:rPr>
+          <w:rFonts w:ascii="Arial" w:hAnsi="Arial"/>
+          <w:b/>
+        </w:rPr>
+      </w:pPr>
+      <w:r>
+        <w:rPr>
+          <w:rFonts w:ascii="Arial" w:hAnsi="Arial"/>
+          <w:b/>
+        </w:rPr>
+        <w:t>1) PRE-READING</w:t>
+      </w:r>
+    </w:p>
+    <w:p>
+      <w:pPr>
+        <w:rPr>
+          <w:rFonts w:ascii="Arial" w:hAnsi="Arial"/>
+        </w:rPr>
+      </w:pPr>
+      <w:r>
+        <w:rPr>
+          <w:rFonts w:ascii="Arial" w:hAnsi="Arial"/>
+        </w:rPr>
+        <w:t>a) CLOZE READING</w:t>
       </w:r>
     </w:p>
     <w:p>
@@ -85,6 +140,7 @@
         </w:rPr>
       </w:pPr>
       <w:proofErr w:type="spellStart"/>
+      <w:proofErr w:type="gramStart"/>
       <w:r>
         <w:rPr>
           <w:rFonts w:ascii="Arial" w:hAnsi="Arial"/>
@@ -131,14 +187,14 @@
         <w:rPr>
           <w:rFonts w:ascii="Arial" w:hAnsi="Arial"/>
         </w:rPr>
-        <w:t>habet</w:t>
-      </w:r>
-      <w:proofErr w:type="spellEnd"/>
-      <w:r>
-        <w:rPr>
-          <w:rFonts w:ascii="Arial" w:hAnsi="Arial"/>
-        </w:rPr>
-        <w:t xml:space="preserve"> </w:t>
+        <w:t>hab</w:t>
+      </w:r>
+      <w:proofErr w:type="spellEnd"/>
+      <w:r>
+        <w:rPr>
+          <w:rFonts w:ascii="Arial" w:hAnsi="Arial"/>
+        </w:rPr>
+        <w:t xml:space="preserve">___ </w:t>
       </w:r>
       <w:proofErr w:type="spellStart"/>
       <w:r>
@@ -166,35 +222,212 @@
         <w:rPr>
           <w:rFonts w:ascii="Arial" w:hAnsi="Arial"/>
         </w:rPr>
-        <w:t xml:space="preserve"> </w:t>
-      </w:r>
+        <w:t xml:space="preserve"> ___ </w:t>
+      </w:r>
+      <w:proofErr w:type="spellStart"/>
+      <w:r>
+        <w:rPr>
+          <w:rFonts w:ascii="Arial" w:hAnsi="Arial"/>
+        </w:rPr>
+        <w:t>totus</w:t>
+      </w:r>
+      <w:proofErr w:type="spellEnd"/>
+      <w:r>
+        <w:rPr>
+          <w:rFonts w:ascii="Arial" w:hAnsi="Arial"/>
+        </w:rPr>
+        <w:t xml:space="preserve"> de </w:t>
+      </w:r>
+      <w:proofErr w:type="spellStart"/>
+      <w:r>
+        <w:rPr>
+          <w:rFonts w:ascii="Arial" w:hAnsi="Arial"/>
+        </w:rPr>
+        <w:t>spinis</w:t>
+      </w:r>
+      <w:proofErr w:type="spellEnd"/>
+      <w:r>
+        <w:rPr>
+          <w:rFonts w:ascii="Arial" w:hAnsi="Arial"/>
+        </w:rPr>
+        <w:t xml:space="preserve"> </w:t>
+      </w:r>
+      <w:proofErr w:type="spellStart"/>
+      <w:r>
+        <w:rPr>
+          <w:rFonts w:ascii="Arial" w:hAnsi="Arial"/>
+        </w:rPr>
+        <w:t>plenus</w:t>
+      </w:r>
+      <w:proofErr w:type="spellEnd"/>
+      <w:r>
+        <w:rPr>
+          <w:rFonts w:ascii="Arial" w:hAnsi="Arial"/>
+        </w:rPr>
+        <w:t xml:space="preserve"> e___.</w:t>
+      </w:r>
+      <w:proofErr w:type="gramEnd"/>
+      <w:r>
+        <w:rPr>
+          <w:rFonts w:ascii="Arial" w:hAnsi="Arial"/>
+        </w:rPr>
+        <w:t xml:space="preserve"> </w:t>
+      </w:r>
+      <w:proofErr w:type="spellStart"/>
+      <w:r>
+        <w:rPr>
+          <w:rFonts w:ascii="Arial" w:hAnsi="Arial"/>
+        </w:rPr>
+        <w:t>Physiolocus</w:t>
+      </w:r>
+      <w:proofErr w:type="spellEnd"/>
+      <w:r>
+        <w:rPr>
+          <w:rFonts w:ascii="Arial" w:hAnsi="Arial"/>
+        </w:rPr>
+        <w:t xml:space="preserve"> </w:t>
+      </w:r>
+      <w:proofErr w:type="spellStart"/>
+      <w:r>
+        <w:rPr>
+          <w:rFonts w:ascii="Arial" w:hAnsi="Arial"/>
+        </w:rPr>
+        <w:t>dicit</w:t>
+      </w:r>
+      <w:proofErr w:type="spellEnd"/>
+      <w:r>
+        <w:rPr>
+          <w:rFonts w:ascii="Arial" w:hAnsi="Arial"/>
+        </w:rPr>
+        <w:t xml:space="preserve"> de </w:t>
+      </w:r>
+      <w:proofErr w:type="spellStart"/>
       <w:proofErr w:type="gramStart"/>
       <w:r>
         <w:rPr>
           <w:rFonts w:ascii="Arial" w:hAnsi="Arial"/>
         </w:rPr>
-        <w:t>et</w:t>
-      </w:r>
+        <w:t>eo</w:t>
+      </w:r>
+      <w:proofErr w:type="spellEnd"/>
       <w:proofErr w:type="gramEnd"/>
       <w:r>
         <w:rPr>
           <w:rFonts w:ascii="Arial" w:hAnsi="Arial"/>
         </w:rPr>
-        <w:t xml:space="preserve"> </w:t>
-      </w:r>
-      <w:proofErr w:type="spellStart"/>
-      <w:r>
-        <w:rPr>
-          <w:rFonts w:ascii="Arial" w:hAnsi="Arial"/>
-        </w:rPr>
-        <w:t>totus</w:t>
-      </w:r>
-      <w:proofErr w:type="spellEnd"/>
-      <w:r>
-        <w:rPr>
-          <w:rFonts w:ascii="Arial" w:hAnsi="Arial"/>
-        </w:rPr>
-        <w:t xml:space="preserve"> de </w:t>
+        <w:t xml:space="preserve"> tempore </w:t>
+      </w:r>
+      <w:proofErr w:type="spellStart"/>
+      <w:r>
+        <w:rPr>
+          <w:rFonts w:ascii="Arial" w:hAnsi="Arial"/>
+        </w:rPr>
+        <w:t>vindimiae</w:t>
+      </w:r>
+      <w:proofErr w:type="spellEnd"/>
+      <w:r>
+        <w:rPr>
+          <w:rFonts w:ascii="Arial" w:hAnsi="Arial"/>
+        </w:rPr>
+        <w:t xml:space="preserve"> </w:t>
+      </w:r>
+      <w:proofErr w:type="spellStart"/>
+      <w:r>
+        <w:rPr>
+          <w:rFonts w:ascii="Arial" w:hAnsi="Arial"/>
+        </w:rPr>
+        <w:t>ascendit</w:t>
+      </w:r>
+      <w:proofErr w:type="spellEnd"/>
+      <w:r>
+        <w:rPr>
+          <w:rFonts w:ascii="Arial" w:hAnsi="Arial"/>
+        </w:rPr>
+        <w:t xml:space="preserve"> in </w:t>
+      </w:r>
+      <w:proofErr w:type="spellStart"/>
+      <w:r>
+        <w:rPr>
+          <w:rFonts w:ascii="Arial" w:hAnsi="Arial"/>
+        </w:rPr>
+        <w:t>vitem</w:t>
+      </w:r>
+      <w:proofErr w:type="spellEnd"/>
+      <w:r>
+        <w:rPr>
+          <w:rFonts w:ascii="Arial" w:hAnsi="Arial"/>
+        </w:rPr>
+        <w:t xml:space="preserve"> sup___ </w:t>
+      </w:r>
+      <w:proofErr w:type="spellStart"/>
+      <w:r>
+        <w:rPr>
+          <w:rFonts w:ascii="Arial" w:hAnsi="Arial"/>
+        </w:rPr>
+        <w:t>brutuum</w:t>
+      </w:r>
+      <w:proofErr w:type="spellEnd"/>
+      <w:r>
+        <w:rPr>
+          <w:rFonts w:ascii="Arial" w:hAnsi="Arial"/>
+        </w:rPr>
+        <w:t xml:space="preserve"> ___ </w:t>
+      </w:r>
+      <w:proofErr w:type="spellStart"/>
+      <w:r>
+        <w:rPr>
+          <w:rFonts w:ascii="Arial" w:hAnsi="Arial"/>
+        </w:rPr>
+        <w:t>deicit</w:t>
+      </w:r>
+      <w:proofErr w:type="spellEnd"/>
+      <w:r>
+        <w:rPr>
+          <w:rFonts w:ascii="Arial" w:hAnsi="Arial"/>
+        </w:rPr>
+        <w:t xml:space="preserve"> grana </w:t>
+      </w:r>
+      <w:proofErr w:type="spellStart"/>
+      <w:r>
+        <w:rPr>
+          <w:rFonts w:ascii="Arial" w:hAnsi="Arial"/>
+        </w:rPr>
+        <w:t>eius</w:t>
+      </w:r>
+      <w:proofErr w:type="spellEnd"/>
+      <w:r>
+        <w:rPr>
+          <w:rFonts w:ascii="Arial" w:hAnsi="Arial"/>
+        </w:rPr>
+        <w:t xml:space="preserve"> in terra ___ </w:t>
+      </w:r>
+      <w:proofErr w:type="spellStart"/>
+      <w:r>
+        <w:rPr>
+          <w:rFonts w:ascii="Arial" w:hAnsi="Arial"/>
+        </w:rPr>
+        <w:t>descendens</w:t>
+      </w:r>
+      <w:proofErr w:type="spellEnd"/>
+      <w:r>
+        <w:rPr>
+          <w:rFonts w:ascii="Arial" w:hAnsi="Arial"/>
+        </w:rPr>
+        <w:t xml:space="preserve"> </w:t>
+      </w:r>
+      <w:proofErr w:type="spellStart"/>
+      <w:r>
+        <w:rPr>
+          <w:rFonts w:ascii="Arial" w:hAnsi="Arial"/>
+        </w:rPr>
+        <w:t>volutat</w:t>
+      </w:r>
+      <w:proofErr w:type="spellEnd"/>
+      <w:r>
+        <w:rPr>
+          <w:rFonts w:ascii="Arial" w:hAnsi="Arial"/>
+        </w:rPr>
+        <w:t xml:space="preserve"> se sup___ grana ___ adherent in </w:t>
       </w:r>
       <w:proofErr w:type="spellStart"/>
       <w:r>
@@ -215,132 +448,6 @@
         <w:rPr>
           <w:rFonts w:ascii="Arial" w:hAnsi="Arial"/>
         </w:rPr>
-        <w:t>plenus</w:t>
-      </w:r>
-      <w:proofErr w:type="spellEnd"/>
-      <w:r>
-        <w:rPr>
-          <w:rFonts w:ascii="Arial" w:hAnsi="Arial"/>
-        </w:rPr>
-        <w:t xml:space="preserve"> est. </w:t>
-      </w:r>
-      <w:proofErr w:type="spellStart"/>
-      <w:r>
-        <w:rPr>
-          <w:rFonts w:ascii="Arial" w:hAnsi="Arial"/>
-        </w:rPr>
-        <w:t>Physiologus</w:t>
-      </w:r>
-      <w:proofErr w:type="spellEnd"/>
-      <w:r>
-        <w:rPr>
-          <w:rFonts w:ascii="Arial" w:hAnsi="Arial"/>
-        </w:rPr>
-        <w:t xml:space="preserve"> </w:t>
-      </w:r>
-      <w:proofErr w:type="spellStart"/>
-      <w:r>
-        <w:rPr>
-          <w:rFonts w:ascii="Arial" w:hAnsi="Arial"/>
-        </w:rPr>
-        <w:t>dicit</w:t>
-      </w:r>
-      <w:proofErr w:type="spellEnd"/>
-      <w:r>
-        <w:rPr>
-          <w:rFonts w:ascii="Arial" w:hAnsi="Arial"/>
-        </w:rPr>
-        <w:t xml:space="preserve"> de </w:t>
-      </w:r>
-      <w:proofErr w:type="spellStart"/>
-      <w:r>
-        <w:rPr>
-          <w:rFonts w:ascii="Arial" w:hAnsi="Arial"/>
-        </w:rPr>
-        <w:t>eo</w:t>
-      </w:r>
-      <w:proofErr w:type="spellEnd"/>
-      <w:r>
-        <w:rPr>
-          <w:rFonts w:ascii="Arial" w:hAnsi="Arial"/>
-        </w:rPr>
-        <w:t xml:space="preserve"> tempore </w:t>
-      </w:r>
-      <w:proofErr w:type="spellStart"/>
-      <w:r>
-        <w:rPr>
-          <w:rFonts w:ascii="Arial" w:hAnsi="Arial"/>
-        </w:rPr>
-        <w:t>vindimiae</w:t>
-      </w:r>
-      <w:proofErr w:type="spellEnd"/>
-      <w:r>
-        <w:rPr>
-          <w:rFonts w:ascii="Arial" w:hAnsi="Arial"/>
-        </w:rPr>
-        <w:t xml:space="preserve">* </w:t>
-      </w:r>
-      <w:proofErr w:type="spellStart"/>
-      <w:r>
-        <w:rPr>
-          <w:rFonts w:ascii="Arial" w:hAnsi="Arial"/>
-        </w:rPr>
-        <w:t>ascendit</w:t>
-      </w:r>
-      <w:proofErr w:type="spellEnd"/>
-      <w:r>
-        <w:rPr>
-          <w:rFonts w:ascii="Arial" w:hAnsi="Arial"/>
-        </w:rPr>
-        <w:t xml:space="preserve"> in </w:t>
-      </w:r>
-      <w:proofErr w:type="spellStart"/>
-      <w:r>
-        <w:rPr>
-          <w:rFonts w:ascii="Arial" w:hAnsi="Arial"/>
-        </w:rPr>
-        <w:t>vitem</w:t>
-      </w:r>
-      <w:proofErr w:type="spellEnd"/>
-      <w:r>
-        <w:rPr>
-          <w:rFonts w:ascii="Arial" w:hAnsi="Arial"/>
-        </w:rPr>
-        <w:t xml:space="preserve"> super </w:t>
-      </w:r>
-      <w:proofErr w:type="spellStart"/>
-      <w:r>
-        <w:rPr>
-          <w:rFonts w:ascii="Arial" w:hAnsi="Arial"/>
-        </w:rPr>
-        <w:t>brutuum</w:t>
-      </w:r>
-      <w:proofErr w:type="spellEnd"/>
-      <w:r>
-        <w:rPr>
-          <w:rFonts w:ascii="Arial" w:hAnsi="Arial"/>
-        </w:rPr>
-        <w:t xml:space="preserve">* et </w:t>
-      </w:r>
-      <w:proofErr w:type="spellStart"/>
-      <w:r>
-        <w:rPr>
-          <w:rFonts w:ascii="Arial" w:hAnsi="Arial"/>
-        </w:rPr>
-        <w:t>deicit</w:t>
-      </w:r>
-      <w:proofErr w:type="spellEnd"/>
-      <w:r>
-        <w:rPr>
-          <w:rFonts w:ascii="Arial" w:hAnsi="Arial"/>
-        </w:rPr>
-        <w:t xml:space="preserve"> grana </w:t>
-      </w:r>
-      <w:proofErr w:type="spellStart"/>
-      <w:r>
-        <w:rPr>
-          <w:rFonts w:ascii="Arial" w:hAnsi="Arial"/>
-        </w:rPr>
         <w:t>eius</w:t>
       </w:r>
       <w:proofErr w:type="spellEnd"/>
@@ -348,77 +455,21 @@
         <w:rPr>
           <w:rFonts w:ascii="Arial" w:hAnsi="Arial"/>
         </w:rPr>
-        <w:t xml:space="preserve"> in terra et </w:t>
-      </w:r>
-      <w:proofErr w:type="spellStart"/>
-      <w:r>
-        <w:rPr>
-          <w:rFonts w:ascii="Arial" w:hAnsi="Arial"/>
-        </w:rPr>
-        <w:t>descendens</w:t>
-      </w:r>
-      <w:proofErr w:type="spellEnd"/>
-      <w:r>
-        <w:rPr>
-          <w:rFonts w:ascii="Arial" w:hAnsi="Arial"/>
-        </w:rPr>
-        <w:t xml:space="preserve"> </w:t>
-      </w:r>
-      <w:proofErr w:type="spellStart"/>
-      <w:r>
-        <w:rPr>
-          <w:rFonts w:ascii="Arial" w:hAnsi="Arial"/>
-        </w:rPr>
-        <w:t>volutat</w:t>
-      </w:r>
-      <w:proofErr w:type="spellEnd"/>
-      <w:r>
-        <w:rPr>
-          <w:rFonts w:ascii="Arial" w:hAnsi="Arial"/>
-        </w:rPr>
-        <w:t xml:space="preserve"> se super grana et adherent in </w:t>
-      </w:r>
-      <w:proofErr w:type="spellStart"/>
-      <w:r>
-        <w:rPr>
-          <w:rFonts w:ascii="Arial" w:hAnsi="Arial"/>
-        </w:rPr>
-        <w:t>spinis</w:t>
-      </w:r>
-      <w:proofErr w:type="spellEnd"/>
-      <w:r>
-        <w:rPr>
-          <w:rFonts w:ascii="Arial" w:hAnsi="Arial"/>
-        </w:rPr>
-        <w:t xml:space="preserve"> </w:t>
-      </w:r>
-      <w:proofErr w:type="spellStart"/>
-      <w:r>
-        <w:rPr>
-          <w:rFonts w:ascii="Arial" w:hAnsi="Arial"/>
-        </w:rPr>
-        <w:t>eius</w:t>
-      </w:r>
-      <w:proofErr w:type="spellEnd"/>
-      <w:r>
-        <w:rPr>
-          <w:rFonts w:ascii="Arial" w:hAnsi="Arial"/>
-        </w:rPr>
-        <w:t xml:space="preserve"> et </w:t>
-      </w:r>
-      <w:proofErr w:type="spellStart"/>
-      <w:r>
-        <w:rPr>
-          <w:rFonts w:ascii="Arial" w:hAnsi="Arial"/>
-        </w:rPr>
-        <w:t>adferet</w:t>
-      </w:r>
-      <w:proofErr w:type="spellEnd"/>
-      <w:r>
-        <w:rPr>
-          <w:rFonts w:ascii="Arial" w:hAnsi="Arial"/>
-        </w:rPr>
-        <w:t xml:space="preserve"> </w:t>
+        <w:t xml:space="preserve"> ___ </w:t>
+      </w:r>
+      <w:proofErr w:type="spellStart"/>
+      <w:r>
+        <w:rPr>
+          <w:rFonts w:ascii="Arial" w:hAnsi="Arial"/>
+        </w:rPr>
+        <w:t>adfer</w:t>
+      </w:r>
+      <w:proofErr w:type="spellEnd"/>
+      <w:r>
+        <w:rPr>
+          <w:rFonts w:ascii="Arial" w:hAnsi="Arial"/>
+        </w:rPr>
+        <w:t xml:space="preserve">___ </w:t>
       </w:r>
       <w:proofErr w:type="spellStart"/>
       <w:r>
@@ -446,90 +497,47 @@
         <w:rPr>
           <w:rFonts w:ascii="Arial" w:hAnsi="Arial"/>
         </w:rPr>
-        <w:t xml:space="preserve"> </w:t>
-      </w:r>
-    </w:p>
-    <w:p>
-      <w:pPr>
-        <w:rPr>
-          <w:rFonts w:ascii="Arial" w:hAnsi="Arial"/>
-        </w:rPr>
-      </w:pPr>
-    </w:p>
-    <w:p>
-      <w:pPr>
-        <w:rPr>
-          <w:rFonts w:ascii="Arial" w:hAnsi="Arial"/>
-        </w:rPr>
-      </w:pPr>
-      <w:proofErr w:type="spellStart"/>
-      <w:r>
-        <w:rPr>
-          <w:rFonts w:ascii="Arial" w:hAnsi="Arial"/>
-        </w:rPr>
-        <w:t>Vindemia</w:t>
-      </w:r>
-      <w:proofErr w:type="spellEnd"/>
-      <w:r>
-        <w:rPr>
-          <w:rFonts w:ascii="Arial" w:hAnsi="Arial"/>
-        </w:rPr>
-        <w:t xml:space="preserve"> = grape </w:t>
-      </w:r>
-    </w:p>
-    <w:p>
-      <w:pPr>
-        <w:rPr>
-          <w:rFonts w:ascii="Arial" w:hAnsi="Arial"/>
-        </w:rPr>
-      </w:pPr>
-      <w:proofErr w:type="spellStart"/>
-      <w:r>
-        <w:rPr>
-          <w:rFonts w:ascii="Arial" w:hAnsi="Arial"/>
-        </w:rPr>
-        <w:t>Brutuum</w:t>
-      </w:r>
-      <w:proofErr w:type="spellEnd"/>
-      <w:r>
-        <w:rPr>
-          <w:rFonts w:ascii="Arial" w:hAnsi="Arial"/>
-        </w:rPr>
-        <w:t xml:space="preserve"> = grape</w:t>
-      </w:r>
-    </w:p>
-    <w:p>
-      <w:pPr>
-        <w:rPr>
-          <w:rFonts w:ascii="Arial" w:hAnsi="Arial"/>
-        </w:rPr>
-      </w:pPr>
-    </w:p>
-    <w:p>
-      <w:pPr>
-        <w:rPr>
-          <w:rFonts w:ascii="Arial" w:hAnsi="Arial"/>
-        </w:rPr>
-      </w:pPr>
-      <w:r>
-        <w:rPr>
-          <w:rFonts w:ascii="Arial" w:hAnsi="Arial"/>
-        </w:rPr>
-        <w:t xml:space="preserve">You could introduce vocab via pictures for a novice audience. If your students are more comfortable speaking Latin, you could also show the video and have them discuss what is happening in the video before finally looking at the text. You can also look at some other versions of the text and compare. St. </w:t>
-      </w:r>
-      <w:proofErr w:type="spellStart"/>
-      <w:r>
-        <w:rPr>
-          <w:rFonts w:ascii="Arial" w:hAnsi="Arial"/>
-        </w:rPr>
-        <w:t>Isidore’s</w:t>
-      </w:r>
-      <w:proofErr w:type="spellEnd"/>
-      <w:r>
-        <w:rPr>
-          <w:rFonts w:ascii="Arial" w:hAnsi="Arial"/>
-        </w:rPr>
-        <w:t xml:space="preserve"> text discusses the hedgehog and there are later bestiaries that are viewable online.</w:t>
+        <w:t>.</w:t>
+      </w:r>
+    </w:p>
+    <w:p>
+      <w:pPr>
+        <w:rPr>
+          <w:rFonts w:ascii="Arial" w:hAnsi="Arial"/>
+        </w:rPr>
+      </w:pPr>
+    </w:p>
+    <w:p>
+      <w:pPr>
+        <w:rPr>
+          <w:rFonts w:ascii="Arial" w:hAnsi="Arial"/>
+        </w:rPr>
+      </w:pPr>
+      <w:r>
+        <w:rPr>
+          <w:rFonts w:ascii="Arial" w:hAnsi="Arial"/>
+        </w:rPr>
+        <w:t>* This CLOZE reading follows what is actually abbreviated in the manuscript, and mainly focuses on the uses to the “et” abbreviation. While simple, it does draw attention to transition moments in the text (conjunctions and verbs) and is useful for pre-reading</w:t>
+      </w:r>
+    </w:p>
+    <w:p>
+      <w:pPr>
+        <w:rPr>
+          <w:rFonts w:ascii="Arial" w:hAnsi="Arial"/>
+        </w:rPr>
+      </w:pPr>
+    </w:p>
+    <w:p>
+      <w:pPr>
+        <w:rPr>
+          <w:rFonts w:ascii="Arial" w:hAnsi="Arial"/>
+        </w:rPr>
+      </w:pPr>
+      <w:r>
+        <w:rPr>
+          <w:rFonts w:ascii="Arial" w:hAnsi="Arial"/>
+        </w:rPr>
+        <w:t>b) VIDEO</w:t>
       </w:r>
     </w:p>
     <w:p>
@@ -599,7 +607,6 @@
       <w:pPr>
         <w:rPr>
           <w:rFonts w:ascii="Arial" w:hAnsi="Arial"/>
-          <w:i/>
         </w:rPr>
       </w:pPr>
     </w:p>
@@ -683,66 +690,1607 @@
     <w:p>
       <w:pPr>
         <w:rPr>
-          <w:rFonts w:ascii="Arial" w:hAnsi="Arial"/>
-        </w:rPr>
-      </w:pPr>
-    </w:p>
-    <w:p>
-      <w:pPr>
-        <w:rPr>
-          <w:rFonts w:ascii="Arial" w:hAnsi="Arial"/>
-        </w:rPr>
-      </w:pPr>
-    </w:p>
-    <w:p>
-      <w:pPr>
-        <w:rPr>
-          <w:rFonts w:ascii="Arial" w:hAnsi="Arial"/>
-        </w:rPr>
-      </w:pPr>
-      <w:r>
-        <w:rPr>
-          <w:rFonts w:ascii="Arial" w:hAnsi="Arial"/>
-          <w:i/>
-        </w:rPr>
-        <w:t>Manuscript</w:t>
-      </w:r>
-      <w:r>
-        <w:rPr>
-          <w:rFonts w:ascii="Arial" w:hAnsi="Arial"/>
-        </w:rPr>
-        <w:t xml:space="preserve">: </w:t>
-      </w:r>
-      <w:proofErr w:type="spellStart"/>
-      <w:r>
-        <w:rPr>
-          <w:rFonts w:ascii="Arial" w:hAnsi="Arial"/>
-        </w:rPr>
-        <w:t>Physiologus</w:t>
-      </w:r>
-      <w:proofErr w:type="spellEnd"/>
-      <w:r>
-        <w:rPr>
-          <w:rFonts w:ascii="Arial" w:hAnsi="Arial"/>
-        </w:rPr>
-        <w:t xml:space="preserve"> </w:t>
-      </w:r>
-      <w:proofErr w:type="spellStart"/>
-      <w:r>
-        <w:rPr>
-          <w:rFonts w:ascii="Arial" w:hAnsi="Arial"/>
-        </w:rPr>
-        <w:t>Bernesis</w:t>
-      </w:r>
-      <w:proofErr w:type="spellEnd"/>
-      <w:r>
-        <w:rPr>
-          <w:rFonts w:ascii="Arial" w:hAnsi="Arial"/>
-        </w:rPr>
-        <w:t>, Cod. Bern 318</w:t>
+          <w:rFonts w:ascii="Arial" w:hAnsi="Arial" w:cs="Arial"/>
+        </w:rPr>
+      </w:pPr>
+    </w:p>
+    <w:p>
+      <w:pPr>
+        <w:rPr>
+          <w:rFonts w:ascii="Arial" w:hAnsi="Arial" w:cs="Arial"/>
+        </w:rPr>
+      </w:pPr>
+      <w:r>
+        <w:rPr>
+          <w:rFonts w:ascii="Arial" w:hAnsi="Arial" w:cs="Arial"/>
+        </w:rPr>
+        <w:t>c) ACTIVE LATIN SCRIPT</w:t>
+      </w:r>
+    </w:p>
+    <w:p>
+      <w:pPr>
+        <w:rPr>
+          <w:rFonts w:ascii="Arial" w:hAnsi="Arial"/>
+        </w:rPr>
+      </w:pPr>
+      <w:r>
+        <w:rPr>
+          <w:rFonts w:ascii="Arial" w:hAnsi="Arial"/>
+        </w:rPr>
+        <w:t xml:space="preserve">Animal </w:t>
+      </w:r>
+      <w:proofErr w:type="spellStart"/>
+      <w:proofErr w:type="gramStart"/>
+      <w:r>
+        <w:rPr>
+          <w:rFonts w:ascii="Arial" w:hAnsi="Arial"/>
+        </w:rPr>
+        <w:t>est</w:t>
+      </w:r>
+      <w:proofErr w:type="spellEnd"/>
+      <w:proofErr w:type="gramEnd"/>
+      <w:r>
+        <w:rPr>
+          <w:rFonts w:ascii="Arial" w:hAnsi="Arial"/>
+        </w:rPr>
+        <w:t xml:space="preserve"> </w:t>
+      </w:r>
+      <w:proofErr w:type="spellStart"/>
+      <w:r>
+        <w:rPr>
+          <w:rFonts w:ascii="Arial" w:hAnsi="Arial"/>
+        </w:rPr>
+        <w:t>ericius</w:t>
+      </w:r>
+      <w:proofErr w:type="spellEnd"/>
+      <w:r>
+        <w:rPr>
+          <w:rFonts w:ascii="Arial" w:hAnsi="Arial"/>
+        </w:rPr>
+        <w:t xml:space="preserve">. </w:t>
+      </w:r>
+      <w:proofErr w:type="gramStart"/>
+      <w:r>
+        <w:rPr>
+          <w:rFonts w:ascii="Arial" w:hAnsi="Arial"/>
+        </w:rPr>
+        <w:t xml:space="preserve">Quid animal </w:t>
+      </w:r>
+      <w:proofErr w:type="spellStart"/>
+      <w:r>
+        <w:rPr>
+          <w:rFonts w:ascii="Arial" w:hAnsi="Arial"/>
+        </w:rPr>
+        <w:t>vocatur</w:t>
+      </w:r>
+      <w:proofErr w:type="spellEnd"/>
+      <w:r>
+        <w:rPr>
+          <w:rFonts w:ascii="Arial" w:hAnsi="Arial"/>
+        </w:rPr>
+        <w:t>?</w:t>
+      </w:r>
+      <w:proofErr w:type="gramEnd"/>
+      <w:r>
+        <w:rPr>
+          <w:rFonts w:ascii="Arial" w:hAnsi="Arial"/>
+        </w:rPr>
+        <w:t xml:space="preserve"> </w:t>
+      </w:r>
+    </w:p>
+    <w:p>
+      <w:pPr>
+        <w:rPr>
+          <w:rFonts w:ascii="Arial" w:hAnsi="Arial"/>
+        </w:rPr>
+      </w:pPr>
+      <w:r>
+        <w:rPr>
+          <w:rFonts w:ascii="Arial" w:hAnsi="Arial"/>
+        </w:rPr>
+        <w:tab/>
+      </w:r>
+      <w:proofErr w:type="gramStart"/>
+      <w:r>
+        <w:rPr>
+          <w:rFonts w:ascii="Arial" w:hAnsi="Arial"/>
+          <w:b/>
+        </w:rPr>
+        <w:t xml:space="preserve">Animal </w:t>
+      </w:r>
+      <w:proofErr w:type="spellStart"/>
+      <w:r>
+        <w:rPr>
+          <w:rFonts w:ascii="Arial" w:hAnsi="Arial"/>
+          <w:b/>
+        </w:rPr>
+        <w:t>Ericius</w:t>
+      </w:r>
+      <w:proofErr w:type="spellEnd"/>
+      <w:r>
+        <w:rPr>
+          <w:rFonts w:ascii="Arial" w:hAnsi="Arial"/>
+          <w:b/>
+        </w:rPr>
+        <w:t xml:space="preserve"> </w:t>
+      </w:r>
+      <w:proofErr w:type="spellStart"/>
+      <w:r>
+        <w:rPr>
+          <w:rFonts w:ascii="Arial" w:hAnsi="Arial"/>
+          <w:b/>
+        </w:rPr>
+        <w:t>vocatur</w:t>
+      </w:r>
+      <w:proofErr w:type="spellEnd"/>
+      <w:r>
+        <w:rPr>
+          <w:rFonts w:ascii="Arial" w:hAnsi="Arial"/>
+        </w:rPr>
+        <w:t>.</w:t>
+      </w:r>
+      <w:proofErr w:type="gramEnd"/>
+    </w:p>
+    <w:p>
+      <w:pPr>
+        <w:rPr>
+          <w:rFonts w:ascii="Arial" w:hAnsi="Arial"/>
+        </w:rPr>
+      </w:pPr>
+    </w:p>
+    <w:p>
+      <w:pPr>
+        <w:rPr>
+          <w:rFonts w:ascii="Arial" w:hAnsi="Arial"/>
+        </w:rPr>
+      </w:pPr>
+      <w:proofErr w:type="spellStart"/>
+      <w:proofErr w:type="gramStart"/>
+      <w:r>
+        <w:rPr>
+          <w:rFonts w:ascii="Arial" w:hAnsi="Arial"/>
+        </w:rPr>
+        <w:t>Ericius</w:t>
+      </w:r>
+      <w:proofErr w:type="spellEnd"/>
+      <w:r>
+        <w:rPr>
+          <w:rFonts w:ascii="Arial" w:hAnsi="Arial"/>
+        </w:rPr>
+        <w:t xml:space="preserve"> </w:t>
+      </w:r>
+      <w:proofErr w:type="spellStart"/>
+      <w:r>
+        <w:rPr>
+          <w:rFonts w:ascii="Arial" w:hAnsi="Arial"/>
+        </w:rPr>
+        <w:t>habet</w:t>
+      </w:r>
+      <w:proofErr w:type="spellEnd"/>
+      <w:r>
+        <w:rPr>
+          <w:rFonts w:ascii="Arial" w:hAnsi="Arial"/>
+        </w:rPr>
+        <w:t xml:space="preserve"> </w:t>
+      </w:r>
+      <w:proofErr w:type="spellStart"/>
+      <w:r>
+        <w:rPr>
+          <w:rFonts w:ascii="Arial" w:hAnsi="Arial"/>
+        </w:rPr>
+        <w:t>spinas</w:t>
+      </w:r>
+      <w:proofErr w:type="spellEnd"/>
+      <w:r>
+        <w:rPr>
+          <w:rFonts w:ascii="Arial" w:hAnsi="Arial"/>
+        </w:rPr>
+        <w:t>.</w:t>
+      </w:r>
+      <w:proofErr w:type="gramEnd"/>
+      <w:r>
+        <w:rPr>
+          <w:rFonts w:ascii="Arial" w:hAnsi="Arial"/>
+        </w:rPr>
+        <w:t xml:space="preserve"> </w:t>
+      </w:r>
+      <w:proofErr w:type="gramStart"/>
+      <w:r>
+        <w:rPr>
+          <w:rFonts w:ascii="Arial" w:hAnsi="Arial"/>
+        </w:rPr>
+        <w:t xml:space="preserve">Quid </w:t>
+      </w:r>
+      <w:proofErr w:type="spellStart"/>
+      <w:r>
+        <w:rPr>
+          <w:rFonts w:ascii="Arial" w:hAnsi="Arial"/>
+        </w:rPr>
+        <w:t>Ericius</w:t>
+      </w:r>
+      <w:proofErr w:type="spellEnd"/>
+      <w:r>
+        <w:rPr>
+          <w:rFonts w:ascii="Arial" w:hAnsi="Arial"/>
+        </w:rPr>
+        <w:t xml:space="preserve"> </w:t>
+      </w:r>
+      <w:proofErr w:type="spellStart"/>
+      <w:r>
+        <w:rPr>
+          <w:rFonts w:ascii="Arial" w:hAnsi="Arial"/>
+        </w:rPr>
+        <w:t>habet</w:t>
+      </w:r>
+      <w:proofErr w:type="spellEnd"/>
+      <w:r>
+        <w:rPr>
+          <w:rFonts w:ascii="Arial" w:hAnsi="Arial"/>
+        </w:rPr>
+        <w:t>?</w:t>
+      </w:r>
+      <w:proofErr w:type="gramEnd"/>
+    </w:p>
+    <w:p>
+      <w:pPr>
+        <w:rPr>
+          <w:rFonts w:ascii="Arial" w:hAnsi="Arial"/>
+          <w:b/>
+        </w:rPr>
+      </w:pPr>
+      <w:r>
+        <w:rPr>
+          <w:rFonts w:ascii="Arial" w:hAnsi="Arial"/>
+        </w:rPr>
+        <w:tab/>
+      </w:r>
+      <w:proofErr w:type="spellStart"/>
+      <w:proofErr w:type="gramStart"/>
+      <w:r>
+        <w:rPr>
+          <w:rFonts w:ascii="Arial" w:hAnsi="Arial"/>
+          <w:b/>
+        </w:rPr>
+        <w:t>Ericus</w:t>
+      </w:r>
+      <w:proofErr w:type="spellEnd"/>
+      <w:r>
+        <w:rPr>
+          <w:rFonts w:ascii="Arial" w:hAnsi="Arial"/>
+          <w:b/>
+        </w:rPr>
+        <w:t xml:space="preserve"> </w:t>
+      </w:r>
+      <w:proofErr w:type="spellStart"/>
+      <w:r>
+        <w:rPr>
+          <w:rFonts w:ascii="Arial" w:hAnsi="Arial"/>
+          <w:b/>
+        </w:rPr>
+        <w:t>spinas</w:t>
+      </w:r>
+      <w:proofErr w:type="spellEnd"/>
+      <w:r>
+        <w:rPr>
+          <w:rFonts w:ascii="Arial" w:hAnsi="Arial"/>
+          <w:b/>
+        </w:rPr>
+        <w:t xml:space="preserve"> </w:t>
+      </w:r>
+      <w:proofErr w:type="spellStart"/>
+      <w:r>
+        <w:rPr>
+          <w:rFonts w:ascii="Arial" w:hAnsi="Arial"/>
+          <w:b/>
+        </w:rPr>
+        <w:t>habet</w:t>
+      </w:r>
+      <w:proofErr w:type="spellEnd"/>
+      <w:r>
+        <w:rPr>
+          <w:rFonts w:ascii="Arial" w:hAnsi="Arial"/>
+          <w:b/>
+        </w:rPr>
+        <w:t>.</w:t>
+      </w:r>
+      <w:proofErr w:type="gramEnd"/>
+    </w:p>
+    <w:p>
+      <w:pPr>
+        <w:rPr>
+          <w:rFonts w:ascii="Arial" w:hAnsi="Arial"/>
+        </w:rPr>
+      </w:pPr>
+    </w:p>
+    <w:p>
+      <w:pPr>
+        <w:rPr>
+          <w:rFonts w:ascii="Arial" w:hAnsi="Arial"/>
+        </w:rPr>
+      </w:pPr>
+      <w:proofErr w:type="spellStart"/>
+      <w:proofErr w:type="gramStart"/>
+      <w:r>
+        <w:rPr>
+          <w:rFonts w:ascii="Arial" w:hAnsi="Arial"/>
+        </w:rPr>
+        <w:t>Ericius</w:t>
+      </w:r>
+      <w:proofErr w:type="spellEnd"/>
+      <w:r>
+        <w:rPr>
+          <w:rFonts w:ascii="Arial" w:hAnsi="Arial"/>
+        </w:rPr>
+        <w:t xml:space="preserve"> </w:t>
+      </w:r>
+      <w:proofErr w:type="spellStart"/>
+      <w:r>
+        <w:rPr>
+          <w:rFonts w:ascii="Arial" w:hAnsi="Arial"/>
+        </w:rPr>
+        <w:t>uvas</w:t>
+      </w:r>
+      <w:proofErr w:type="spellEnd"/>
+      <w:r>
+        <w:rPr>
+          <w:rFonts w:ascii="Arial" w:hAnsi="Arial"/>
+        </w:rPr>
+        <w:t xml:space="preserve"> </w:t>
+      </w:r>
+      <w:proofErr w:type="spellStart"/>
+      <w:r>
+        <w:rPr>
+          <w:rFonts w:ascii="Arial" w:hAnsi="Arial"/>
+        </w:rPr>
+        <w:t>edet</w:t>
+      </w:r>
+      <w:proofErr w:type="spellEnd"/>
+      <w:r>
+        <w:rPr>
+          <w:rFonts w:ascii="Arial" w:hAnsi="Arial"/>
+        </w:rPr>
+        <w:t>.</w:t>
+      </w:r>
+      <w:proofErr w:type="gramEnd"/>
+      <w:r>
+        <w:rPr>
+          <w:rFonts w:ascii="Arial" w:hAnsi="Arial"/>
+        </w:rPr>
+        <w:t xml:space="preserve"> </w:t>
+      </w:r>
+      <w:proofErr w:type="gramStart"/>
+      <w:r>
+        <w:rPr>
+          <w:rFonts w:ascii="Arial" w:hAnsi="Arial"/>
+        </w:rPr>
+        <w:t xml:space="preserve">Quid </w:t>
+      </w:r>
+      <w:proofErr w:type="spellStart"/>
+      <w:r>
+        <w:rPr>
+          <w:rFonts w:ascii="Arial" w:hAnsi="Arial"/>
+        </w:rPr>
+        <w:t>Ericius</w:t>
+      </w:r>
+      <w:proofErr w:type="spellEnd"/>
+      <w:r>
+        <w:rPr>
+          <w:rFonts w:ascii="Arial" w:hAnsi="Arial"/>
+        </w:rPr>
+        <w:t xml:space="preserve"> </w:t>
+      </w:r>
+      <w:proofErr w:type="spellStart"/>
+      <w:r>
+        <w:rPr>
+          <w:rFonts w:ascii="Arial" w:hAnsi="Arial"/>
+        </w:rPr>
+        <w:t>edet</w:t>
+      </w:r>
+      <w:proofErr w:type="spellEnd"/>
+      <w:r>
+        <w:rPr>
+          <w:rFonts w:ascii="Arial" w:hAnsi="Arial"/>
+        </w:rPr>
+        <w:t>?</w:t>
+      </w:r>
+      <w:proofErr w:type="gramEnd"/>
+    </w:p>
+    <w:p>
+      <w:pPr>
+        <w:rPr>
+          <w:rFonts w:ascii="Arial" w:hAnsi="Arial"/>
+          <w:b/>
+        </w:rPr>
+      </w:pPr>
+      <w:r>
+        <w:rPr>
+          <w:rFonts w:ascii="Arial" w:hAnsi="Arial"/>
+        </w:rPr>
+        <w:tab/>
+      </w:r>
+      <w:proofErr w:type="spellStart"/>
+      <w:proofErr w:type="gramStart"/>
+      <w:r>
+        <w:rPr>
+          <w:rFonts w:ascii="Arial" w:hAnsi="Arial"/>
+          <w:b/>
+        </w:rPr>
+        <w:t>Ericius</w:t>
+      </w:r>
+      <w:proofErr w:type="spellEnd"/>
+      <w:r>
+        <w:rPr>
+          <w:rFonts w:ascii="Arial" w:hAnsi="Arial"/>
+          <w:b/>
+        </w:rPr>
+        <w:t xml:space="preserve"> </w:t>
+      </w:r>
+      <w:proofErr w:type="spellStart"/>
+      <w:r>
+        <w:rPr>
+          <w:rFonts w:ascii="Arial" w:hAnsi="Arial"/>
+          <w:b/>
+        </w:rPr>
+        <w:t>uvas</w:t>
+      </w:r>
+      <w:proofErr w:type="spellEnd"/>
+      <w:r>
+        <w:rPr>
+          <w:rFonts w:ascii="Arial" w:hAnsi="Arial"/>
+          <w:b/>
+        </w:rPr>
+        <w:t xml:space="preserve"> </w:t>
+      </w:r>
+      <w:proofErr w:type="spellStart"/>
+      <w:r>
+        <w:rPr>
+          <w:rFonts w:ascii="Arial" w:hAnsi="Arial"/>
+          <w:b/>
+        </w:rPr>
+        <w:t>edet</w:t>
+      </w:r>
+      <w:proofErr w:type="spellEnd"/>
+      <w:r>
+        <w:rPr>
+          <w:rFonts w:ascii="Arial" w:hAnsi="Arial"/>
+          <w:b/>
+        </w:rPr>
+        <w:t>.</w:t>
+      </w:r>
+      <w:proofErr w:type="gramEnd"/>
+    </w:p>
+    <w:p>
+      <w:pPr>
+        <w:rPr>
+          <w:rFonts w:ascii="Arial" w:hAnsi="Arial"/>
+          <w:b/>
+        </w:rPr>
+      </w:pPr>
+    </w:p>
+    <w:p>
+      <w:pPr>
+        <w:rPr>
+          <w:rFonts w:ascii="Arial" w:hAnsi="Arial"/>
+        </w:rPr>
+      </w:pPr>
+      <w:proofErr w:type="spellStart"/>
+      <w:proofErr w:type="gramStart"/>
+      <w:r>
+        <w:rPr>
+          <w:rFonts w:ascii="Arial" w:hAnsi="Arial"/>
+        </w:rPr>
+        <w:t>Uvae</w:t>
+      </w:r>
+      <w:proofErr w:type="spellEnd"/>
+      <w:r>
+        <w:rPr>
+          <w:rFonts w:ascii="Arial" w:hAnsi="Arial"/>
+        </w:rPr>
+        <w:t xml:space="preserve"> in </w:t>
+      </w:r>
+      <w:proofErr w:type="spellStart"/>
+      <w:r>
+        <w:rPr>
+          <w:rFonts w:ascii="Arial" w:hAnsi="Arial"/>
+        </w:rPr>
+        <w:t>vitem</w:t>
+      </w:r>
+      <w:proofErr w:type="spellEnd"/>
+      <w:r>
+        <w:rPr>
+          <w:rFonts w:ascii="Arial" w:hAnsi="Arial"/>
+        </w:rPr>
+        <w:t xml:space="preserve"> </w:t>
+      </w:r>
+      <w:proofErr w:type="spellStart"/>
+      <w:r>
+        <w:rPr>
+          <w:rFonts w:ascii="Arial" w:hAnsi="Arial"/>
+        </w:rPr>
+        <w:t>crescunt</w:t>
+      </w:r>
+      <w:proofErr w:type="spellEnd"/>
+      <w:r>
+        <w:rPr>
+          <w:rFonts w:ascii="Arial" w:hAnsi="Arial"/>
+        </w:rPr>
+        <w:t>.</w:t>
+      </w:r>
+      <w:proofErr w:type="gramEnd"/>
+      <w:r>
+        <w:rPr>
+          <w:rFonts w:ascii="Arial" w:hAnsi="Arial"/>
+        </w:rPr>
+        <w:t xml:space="preserve"> </w:t>
+      </w:r>
+      <w:proofErr w:type="spellStart"/>
+      <w:proofErr w:type="gramStart"/>
+      <w:r>
+        <w:rPr>
+          <w:rFonts w:ascii="Arial" w:hAnsi="Arial"/>
+        </w:rPr>
+        <w:t>Ubi</w:t>
+      </w:r>
+      <w:proofErr w:type="spellEnd"/>
+      <w:r>
+        <w:rPr>
+          <w:rFonts w:ascii="Arial" w:hAnsi="Arial"/>
+        </w:rPr>
+        <w:t xml:space="preserve"> </w:t>
+      </w:r>
+      <w:proofErr w:type="spellStart"/>
+      <w:r>
+        <w:rPr>
+          <w:rFonts w:ascii="Arial" w:hAnsi="Arial"/>
+        </w:rPr>
+        <w:t>uvae</w:t>
+      </w:r>
+      <w:proofErr w:type="spellEnd"/>
+      <w:r>
+        <w:rPr>
+          <w:rFonts w:ascii="Arial" w:hAnsi="Arial"/>
+        </w:rPr>
+        <w:t xml:space="preserve"> crescent?</w:t>
+      </w:r>
+      <w:proofErr w:type="gramEnd"/>
+    </w:p>
+    <w:p>
+      <w:pPr>
+        <w:rPr>
+          <w:rFonts w:ascii="Arial" w:hAnsi="Arial"/>
+          <w:b/>
+        </w:rPr>
+      </w:pPr>
+      <w:r>
+        <w:rPr>
+          <w:rFonts w:ascii="Arial" w:hAnsi="Arial"/>
+        </w:rPr>
+        <w:tab/>
+      </w:r>
+      <w:proofErr w:type="spellStart"/>
+      <w:proofErr w:type="gramStart"/>
+      <w:r>
+        <w:rPr>
+          <w:rFonts w:ascii="Arial" w:hAnsi="Arial"/>
+          <w:b/>
+        </w:rPr>
+        <w:t>Uvae</w:t>
+      </w:r>
+      <w:proofErr w:type="spellEnd"/>
+      <w:r>
+        <w:rPr>
+          <w:rFonts w:ascii="Arial" w:hAnsi="Arial"/>
+          <w:b/>
+        </w:rPr>
+        <w:t xml:space="preserve"> in </w:t>
+      </w:r>
+      <w:proofErr w:type="spellStart"/>
+      <w:r>
+        <w:rPr>
+          <w:rFonts w:ascii="Arial" w:hAnsi="Arial"/>
+          <w:b/>
+        </w:rPr>
+        <w:t>vitem</w:t>
+      </w:r>
+      <w:proofErr w:type="spellEnd"/>
+      <w:r>
+        <w:rPr>
+          <w:rFonts w:ascii="Arial" w:hAnsi="Arial"/>
+          <w:b/>
+        </w:rPr>
+        <w:t xml:space="preserve"> </w:t>
+      </w:r>
+      <w:proofErr w:type="spellStart"/>
+      <w:r>
+        <w:rPr>
+          <w:rFonts w:ascii="Arial" w:hAnsi="Arial"/>
+          <w:b/>
+        </w:rPr>
+        <w:t>crescunt</w:t>
+      </w:r>
+      <w:proofErr w:type="spellEnd"/>
+      <w:r>
+        <w:rPr>
+          <w:rFonts w:ascii="Arial" w:hAnsi="Arial"/>
+          <w:b/>
+        </w:rPr>
+        <w:t>.</w:t>
+      </w:r>
+      <w:proofErr w:type="gramEnd"/>
+    </w:p>
+    <w:p>
+      <w:pPr>
+        <w:rPr>
+          <w:rFonts w:ascii="Arial" w:hAnsi="Arial"/>
+        </w:rPr>
+      </w:pPr>
+    </w:p>
+    <w:p>
+      <w:pPr>
+        <w:rPr>
+          <w:rFonts w:ascii="Arial" w:hAnsi="Arial"/>
+        </w:rPr>
+      </w:pPr>
+      <w:proofErr w:type="spellStart"/>
+      <w:r>
+        <w:rPr>
+          <w:rFonts w:ascii="Arial" w:hAnsi="Arial"/>
+        </w:rPr>
+        <w:t>Ericius</w:t>
+      </w:r>
+      <w:proofErr w:type="spellEnd"/>
+      <w:r>
+        <w:rPr>
+          <w:rFonts w:ascii="Arial" w:hAnsi="Arial"/>
+        </w:rPr>
+        <w:t xml:space="preserve"> </w:t>
+      </w:r>
+      <w:proofErr w:type="spellStart"/>
+      <w:r>
+        <w:rPr>
+          <w:rFonts w:ascii="Arial" w:hAnsi="Arial"/>
+        </w:rPr>
+        <w:t>uvas</w:t>
+      </w:r>
+      <w:proofErr w:type="spellEnd"/>
+      <w:r>
+        <w:rPr>
+          <w:rFonts w:ascii="Arial" w:hAnsi="Arial"/>
+        </w:rPr>
+        <w:t xml:space="preserve"> in </w:t>
+      </w:r>
+      <w:proofErr w:type="spellStart"/>
+      <w:r>
+        <w:rPr>
+          <w:rFonts w:ascii="Arial" w:hAnsi="Arial"/>
+        </w:rPr>
+        <w:t>spinis</w:t>
+      </w:r>
+      <w:proofErr w:type="spellEnd"/>
+      <w:r>
+        <w:rPr>
+          <w:rFonts w:ascii="Arial" w:hAnsi="Arial"/>
+        </w:rPr>
+        <w:t xml:space="preserve"> </w:t>
+      </w:r>
+      <w:proofErr w:type="spellStart"/>
+      <w:proofErr w:type="gramStart"/>
+      <w:r>
+        <w:rPr>
+          <w:rFonts w:ascii="Arial" w:hAnsi="Arial"/>
+        </w:rPr>
+        <w:t>suis</w:t>
+      </w:r>
+      <w:proofErr w:type="spellEnd"/>
+      <w:proofErr w:type="gramEnd"/>
+      <w:r>
+        <w:rPr>
+          <w:rFonts w:ascii="Arial" w:hAnsi="Arial"/>
+        </w:rPr>
+        <w:t xml:space="preserve"> </w:t>
+      </w:r>
+      <w:proofErr w:type="spellStart"/>
+      <w:r>
+        <w:rPr>
+          <w:rFonts w:ascii="Arial" w:hAnsi="Arial"/>
+        </w:rPr>
+        <w:t>f</w:t>
+      </w:r>
+      <w:r>
+        <w:rPr>
+          <w:rFonts w:ascii="Arial" w:hAnsi="Arial"/>
+        </w:rPr>
+        <w:t>ert</w:t>
+      </w:r>
+      <w:proofErr w:type="spellEnd"/>
+      <w:r>
+        <w:rPr>
+          <w:rFonts w:ascii="Arial" w:hAnsi="Arial"/>
+        </w:rPr>
+        <w:t xml:space="preserve">. </w:t>
+      </w:r>
+      <w:proofErr w:type="spellStart"/>
+      <w:proofErr w:type="gramStart"/>
+      <w:r>
+        <w:rPr>
+          <w:rFonts w:ascii="Arial" w:hAnsi="Arial"/>
+        </w:rPr>
+        <w:t>Quomodo</w:t>
+      </w:r>
+      <w:proofErr w:type="spellEnd"/>
+      <w:r>
+        <w:rPr>
+          <w:rFonts w:ascii="Arial" w:hAnsi="Arial"/>
+        </w:rPr>
+        <w:t xml:space="preserve"> </w:t>
+      </w:r>
+      <w:proofErr w:type="spellStart"/>
+      <w:r>
+        <w:rPr>
+          <w:rFonts w:ascii="Arial" w:hAnsi="Arial"/>
+        </w:rPr>
+        <w:t>Ericius</w:t>
+      </w:r>
+      <w:proofErr w:type="spellEnd"/>
+      <w:r>
+        <w:rPr>
+          <w:rFonts w:ascii="Arial" w:hAnsi="Arial"/>
+        </w:rPr>
+        <w:t xml:space="preserve"> </w:t>
+      </w:r>
+      <w:proofErr w:type="spellStart"/>
+      <w:r>
+        <w:rPr>
+          <w:rFonts w:ascii="Arial" w:hAnsi="Arial"/>
+        </w:rPr>
+        <w:t>uvas</w:t>
+      </w:r>
+      <w:proofErr w:type="spellEnd"/>
+      <w:r>
+        <w:rPr>
+          <w:rFonts w:ascii="Arial" w:hAnsi="Arial"/>
+        </w:rPr>
+        <w:t xml:space="preserve"> </w:t>
+      </w:r>
+      <w:proofErr w:type="spellStart"/>
+      <w:r>
+        <w:rPr>
+          <w:rFonts w:ascii="Arial" w:hAnsi="Arial"/>
+        </w:rPr>
+        <w:t>fer</w:t>
+      </w:r>
+      <w:r>
+        <w:rPr>
+          <w:rFonts w:ascii="Arial" w:hAnsi="Arial"/>
+        </w:rPr>
+        <w:t>t</w:t>
+      </w:r>
+      <w:proofErr w:type="spellEnd"/>
+      <w:r>
+        <w:rPr>
+          <w:rFonts w:ascii="Arial" w:hAnsi="Arial"/>
+        </w:rPr>
+        <w:t>?</w:t>
+      </w:r>
+      <w:proofErr w:type="gramEnd"/>
+    </w:p>
+    <w:p>
+      <w:pPr>
+        <w:rPr>
+          <w:rFonts w:ascii="Arial" w:hAnsi="Arial"/>
+          <w:b/>
+        </w:rPr>
+      </w:pPr>
+      <w:r>
+        <w:rPr>
+          <w:rFonts w:ascii="Arial" w:hAnsi="Arial"/>
+        </w:rPr>
+        <w:tab/>
+      </w:r>
+      <w:proofErr w:type="spellStart"/>
+      <w:r>
+        <w:rPr>
+          <w:rFonts w:ascii="Arial" w:hAnsi="Arial"/>
+          <w:b/>
+        </w:rPr>
+        <w:t>Ericius</w:t>
+      </w:r>
+      <w:proofErr w:type="spellEnd"/>
+      <w:r>
+        <w:rPr>
+          <w:rFonts w:ascii="Arial" w:hAnsi="Arial"/>
+          <w:b/>
+        </w:rPr>
+        <w:t xml:space="preserve"> </w:t>
+      </w:r>
+      <w:proofErr w:type="spellStart"/>
+      <w:r>
+        <w:rPr>
+          <w:rFonts w:ascii="Arial" w:hAnsi="Arial"/>
+          <w:b/>
+        </w:rPr>
+        <w:t>uvas</w:t>
+      </w:r>
+      <w:proofErr w:type="spellEnd"/>
+      <w:r>
+        <w:rPr>
+          <w:rFonts w:ascii="Arial" w:hAnsi="Arial"/>
+          <w:b/>
+        </w:rPr>
+        <w:t xml:space="preserve"> in </w:t>
+      </w:r>
+      <w:proofErr w:type="spellStart"/>
+      <w:r>
+        <w:rPr>
+          <w:rFonts w:ascii="Arial" w:hAnsi="Arial"/>
+          <w:b/>
+        </w:rPr>
+        <w:t>spinis</w:t>
+      </w:r>
+      <w:proofErr w:type="spellEnd"/>
+      <w:r>
+        <w:rPr>
+          <w:rFonts w:ascii="Arial" w:hAnsi="Arial"/>
+          <w:b/>
+        </w:rPr>
+        <w:t xml:space="preserve"> </w:t>
+      </w:r>
+      <w:proofErr w:type="spellStart"/>
+      <w:proofErr w:type="gramStart"/>
+      <w:r>
+        <w:rPr>
+          <w:rFonts w:ascii="Arial" w:hAnsi="Arial"/>
+          <w:b/>
+        </w:rPr>
+        <w:t>suis</w:t>
+      </w:r>
+      <w:proofErr w:type="spellEnd"/>
+      <w:proofErr w:type="gramEnd"/>
+      <w:r>
+        <w:rPr>
+          <w:rFonts w:ascii="Arial" w:hAnsi="Arial"/>
+          <w:b/>
+        </w:rPr>
+        <w:t xml:space="preserve"> </w:t>
+      </w:r>
+      <w:proofErr w:type="spellStart"/>
+      <w:r>
+        <w:rPr>
+          <w:rFonts w:ascii="Arial" w:hAnsi="Arial"/>
+          <w:b/>
+        </w:rPr>
+        <w:t>fer</w:t>
+      </w:r>
+      <w:r>
+        <w:rPr>
+          <w:rFonts w:ascii="Arial" w:hAnsi="Arial"/>
+          <w:b/>
+        </w:rPr>
+        <w:t>t</w:t>
+      </w:r>
+      <w:proofErr w:type="spellEnd"/>
+      <w:r>
+        <w:rPr>
+          <w:rFonts w:ascii="Arial" w:hAnsi="Arial"/>
+          <w:b/>
+        </w:rPr>
+        <w:t>.</w:t>
+      </w:r>
+    </w:p>
+    <w:p>
+      <w:pPr>
+        <w:rPr>
+          <w:rFonts w:ascii="Arial" w:hAnsi="Arial"/>
+          <w:b/>
+        </w:rPr>
+      </w:pPr>
+    </w:p>
+    <w:p>
+      <w:pPr>
+        <w:rPr>
+          <w:rFonts w:ascii="Arial" w:hAnsi="Arial"/>
+        </w:rPr>
+      </w:pPr>
+      <w:proofErr w:type="spellStart"/>
+      <w:r>
+        <w:rPr>
+          <w:rFonts w:ascii="Arial" w:hAnsi="Arial"/>
+        </w:rPr>
+        <w:t>Ericius</w:t>
+      </w:r>
+      <w:proofErr w:type="spellEnd"/>
+      <w:r>
+        <w:rPr>
+          <w:rFonts w:ascii="Arial" w:hAnsi="Arial"/>
+        </w:rPr>
+        <w:t xml:space="preserve"> </w:t>
+      </w:r>
+      <w:proofErr w:type="spellStart"/>
+      <w:r>
+        <w:rPr>
+          <w:rFonts w:ascii="Arial" w:hAnsi="Arial"/>
+        </w:rPr>
+        <w:t>filiis</w:t>
+      </w:r>
+      <w:proofErr w:type="spellEnd"/>
+      <w:r>
+        <w:rPr>
+          <w:rFonts w:ascii="Arial" w:hAnsi="Arial"/>
+        </w:rPr>
+        <w:t xml:space="preserve"> </w:t>
+      </w:r>
+      <w:proofErr w:type="spellStart"/>
+      <w:proofErr w:type="gramStart"/>
+      <w:r>
+        <w:rPr>
+          <w:rFonts w:ascii="Arial" w:hAnsi="Arial"/>
+        </w:rPr>
+        <w:t>suis</w:t>
+      </w:r>
+      <w:proofErr w:type="spellEnd"/>
+      <w:proofErr w:type="gramEnd"/>
+      <w:r>
+        <w:rPr>
+          <w:rFonts w:ascii="Arial" w:hAnsi="Arial"/>
+        </w:rPr>
+        <w:t xml:space="preserve"> </w:t>
+      </w:r>
+      <w:proofErr w:type="spellStart"/>
+      <w:r>
+        <w:rPr>
+          <w:rFonts w:ascii="Arial" w:hAnsi="Arial"/>
+        </w:rPr>
+        <w:t>uvas</w:t>
+      </w:r>
+      <w:proofErr w:type="spellEnd"/>
+      <w:r>
+        <w:rPr>
+          <w:rFonts w:ascii="Arial" w:hAnsi="Arial"/>
+        </w:rPr>
+        <w:t xml:space="preserve"> dat. Cui </w:t>
+      </w:r>
+      <w:proofErr w:type="spellStart"/>
+      <w:r>
+        <w:rPr>
+          <w:rFonts w:ascii="Arial" w:hAnsi="Arial"/>
+        </w:rPr>
+        <w:t>Ericius</w:t>
+      </w:r>
+      <w:proofErr w:type="spellEnd"/>
+      <w:r>
+        <w:rPr>
+          <w:rFonts w:ascii="Arial" w:hAnsi="Arial"/>
+        </w:rPr>
+        <w:t xml:space="preserve"> </w:t>
+      </w:r>
+      <w:proofErr w:type="spellStart"/>
+      <w:r>
+        <w:rPr>
+          <w:rFonts w:ascii="Arial" w:hAnsi="Arial"/>
+        </w:rPr>
+        <w:t>uvas</w:t>
+      </w:r>
+      <w:proofErr w:type="spellEnd"/>
+      <w:r>
+        <w:rPr>
+          <w:rFonts w:ascii="Arial" w:hAnsi="Arial"/>
+        </w:rPr>
+        <w:t xml:space="preserve"> </w:t>
+      </w:r>
+      <w:proofErr w:type="spellStart"/>
+      <w:r>
+        <w:rPr>
+          <w:rFonts w:ascii="Arial" w:hAnsi="Arial"/>
+        </w:rPr>
+        <w:t>dat</w:t>
+      </w:r>
+      <w:proofErr w:type="spellEnd"/>
+      <w:r>
+        <w:rPr>
+          <w:rFonts w:ascii="Arial" w:hAnsi="Arial"/>
+        </w:rPr>
+        <w:t>?</w:t>
       </w:r>
       <w:bookmarkStart w:id="0" w:name="_GoBack"/>
       <w:bookmarkEnd w:id="0"/>
+    </w:p>
+    <w:p>
+      <w:pPr>
+        <w:rPr>
+          <w:rFonts w:ascii="Arial" w:hAnsi="Arial"/>
+          <w:b/>
+        </w:rPr>
+      </w:pPr>
+      <w:r>
+        <w:rPr>
+          <w:rFonts w:ascii="Arial" w:hAnsi="Arial"/>
+        </w:rPr>
+        <w:tab/>
+      </w:r>
+      <w:proofErr w:type="spellStart"/>
+      <w:r>
+        <w:rPr>
+          <w:rFonts w:ascii="Arial" w:hAnsi="Arial"/>
+          <w:b/>
+        </w:rPr>
+        <w:t>Ericius</w:t>
+      </w:r>
+      <w:proofErr w:type="spellEnd"/>
+      <w:r>
+        <w:rPr>
+          <w:rFonts w:ascii="Arial" w:hAnsi="Arial"/>
+          <w:b/>
+        </w:rPr>
+        <w:t xml:space="preserve"> </w:t>
+      </w:r>
+      <w:proofErr w:type="spellStart"/>
+      <w:r>
+        <w:rPr>
+          <w:rFonts w:ascii="Arial" w:hAnsi="Arial"/>
+          <w:b/>
+        </w:rPr>
+        <w:t>filiis</w:t>
+      </w:r>
+      <w:proofErr w:type="spellEnd"/>
+      <w:r>
+        <w:rPr>
+          <w:rFonts w:ascii="Arial" w:hAnsi="Arial"/>
+          <w:b/>
+        </w:rPr>
+        <w:t xml:space="preserve"> </w:t>
+      </w:r>
+      <w:proofErr w:type="spellStart"/>
+      <w:proofErr w:type="gramStart"/>
+      <w:r>
+        <w:rPr>
+          <w:rFonts w:ascii="Arial" w:hAnsi="Arial"/>
+          <w:b/>
+        </w:rPr>
+        <w:t>suis</w:t>
+      </w:r>
+      <w:proofErr w:type="spellEnd"/>
+      <w:proofErr w:type="gramEnd"/>
+      <w:r>
+        <w:rPr>
+          <w:rFonts w:ascii="Arial" w:hAnsi="Arial"/>
+          <w:b/>
+        </w:rPr>
+        <w:t xml:space="preserve"> </w:t>
+      </w:r>
+      <w:proofErr w:type="spellStart"/>
+      <w:r>
+        <w:rPr>
+          <w:rFonts w:ascii="Arial" w:hAnsi="Arial"/>
+          <w:b/>
+        </w:rPr>
+        <w:t>uvas</w:t>
+      </w:r>
+      <w:proofErr w:type="spellEnd"/>
+      <w:r>
+        <w:rPr>
+          <w:rFonts w:ascii="Arial" w:hAnsi="Arial"/>
+          <w:b/>
+        </w:rPr>
+        <w:t xml:space="preserve"> dat.</w:t>
+      </w:r>
+    </w:p>
+    <w:p>
+      <w:pPr>
+        <w:rPr>
+          <w:rFonts w:ascii="Arial" w:hAnsi="Arial"/>
+        </w:rPr>
+      </w:pPr>
+    </w:p>
+    <w:p>
+      <w:pPr>
+        <w:rPr>
+          <w:rFonts w:ascii="Arial" w:hAnsi="Arial"/>
+        </w:rPr>
+      </w:pPr>
+      <w:r>
+        <w:rPr>
+          <w:rFonts w:ascii="Arial" w:hAnsi="Arial"/>
+        </w:rPr>
+        <w:t>* This script can also be used as comprehension questions in a post reading activity</w:t>
+      </w:r>
+    </w:p>
+    <w:p>
+      <w:pPr>
+        <w:rPr>
+          <w:rFonts w:ascii="Arial" w:hAnsi="Arial"/>
+        </w:rPr>
+      </w:pPr>
+    </w:p>
+    <w:p>
+      <w:pPr>
+        <w:rPr>
+          <w:rFonts w:ascii="Arial" w:hAnsi="Arial"/>
+          <w:b/>
+        </w:rPr>
+      </w:pPr>
+      <w:r>
+        <w:rPr>
+          <w:rFonts w:ascii="Arial" w:hAnsi="Arial"/>
+          <w:b/>
+        </w:rPr>
+        <w:lastRenderedPageBreak/>
+        <w:t>2) TRANSCRIPTION</w:t>
+      </w:r>
+    </w:p>
+    <w:p>
+      <w:pPr>
+        <w:rPr>
+          <w:rFonts w:ascii="Arial" w:hAnsi="Arial"/>
+        </w:rPr>
+      </w:pPr>
+    </w:p>
+    <w:p>
+      <w:pPr>
+        <w:rPr>
+          <w:rFonts w:ascii="Arial" w:hAnsi="Arial"/>
+        </w:rPr>
+      </w:pPr>
+      <w:r>
+        <w:rPr>
+          <w:rFonts w:ascii="Arial" w:hAnsi="Arial"/>
+        </w:rPr>
+        <w:t xml:space="preserve">De </w:t>
+      </w:r>
+      <w:proofErr w:type="spellStart"/>
+      <w:r>
+        <w:rPr>
+          <w:rFonts w:ascii="Arial" w:hAnsi="Arial"/>
+        </w:rPr>
+        <w:t>Natura</w:t>
+      </w:r>
+      <w:proofErr w:type="spellEnd"/>
+      <w:r>
+        <w:rPr>
+          <w:rFonts w:ascii="Arial" w:hAnsi="Arial"/>
+        </w:rPr>
+        <w:t xml:space="preserve"> </w:t>
+      </w:r>
+      <w:proofErr w:type="spellStart"/>
+      <w:r>
+        <w:rPr>
+          <w:rFonts w:ascii="Arial" w:hAnsi="Arial"/>
+        </w:rPr>
+        <w:t>Uricii</w:t>
+      </w:r>
+      <w:proofErr w:type="spellEnd"/>
+    </w:p>
+    <w:p>
+      <w:pPr>
+        <w:rPr>
+          <w:rFonts w:ascii="Arial" w:hAnsi="Arial"/>
+        </w:rPr>
+      </w:pPr>
+      <w:proofErr w:type="spellStart"/>
+      <w:r>
+        <w:rPr>
+          <w:rFonts w:ascii="Arial" w:hAnsi="Arial"/>
+        </w:rPr>
+        <w:t>Ericius</w:t>
+      </w:r>
+      <w:proofErr w:type="spellEnd"/>
+      <w:r>
+        <w:rPr>
+          <w:rFonts w:ascii="Arial" w:hAnsi="Arial"/>
+        </w:rPr>
+        <w:t xml:space="preserve"> </w:t>
+      </w:r>
+      <w:proofErr w:type="spellStart"/>
+      <w:r>
+        <w:rPr>
+          <w:rFonts w:ascii="Arial" w:hAnsi="Arial"/>
+        </w:rPr>
+        <w:t>quidem</w:t>
+      </w:r>
+      <w:proofErr w:type="spellEnd"/>
+      <w:r>
+        <w:rPr>
+          <w:rFonts w:ascii="Arial" w:hAnsi="Arial"/>
+        </w:rPr>
+        <w:t xml:space="preserve"> </w:t>
+      </w:r>
+      <w:proofErr w:type="spellStart"/>
+      <w:r>
+        <w:rPr>
+          <w:rFonts w:ascii="Arial" w:hAnsi="Arial"/>
+        </w:rPr>
+        <w:t>figuram</w:t>
+      </w:r>
+      <w:proofErr w:type="spellEnd"/>
+      <w:r>
+        <w:rPr>
+          <w:rFonts w:ascii="Arial" w:hAnsi="Arial"/>
+        </w:rPr>
+        <w:t xml:space="preserve"> </w:t>
+      </w:r>
+      <w:proofErr w:type="spellStart"/>
+      <w:r>
+        <w:rPr>
+          <w:rFonts w:ascii="Arial" w:hAnsi="Arial"/>
+        </w:rPr>
+        <w:t>habet</w:t>
+      </w:r>
+      <w:proofErr w:type="spellEnd"/>
+      <w:r>
+        <w:rPr>
+          <w:rFonts w:ascii="Arial" w:hAnsi="Arial"/>
+        </w:rPr>
+        <w:t xml:space="preserve"> </w:t>
+      </w:r>
+      <w:proofErr w:type="spellStart"/>
+      <w:r>
+        <w:rPr>
+          <w:rFonts w:ascii="Arial" w:hAnsi="Arial"/>
+        </w:rPr>
+        <w:t>totum</w:t>
+      </w:r>
+      <w:proofErr w:type="spellEnd"/>
+      <w:r>
+        <w:rPr>
+          <w:rFonts w:ascii="Arial" w:hAnsi="Arial"/>
+        </w:rPr>
+        <w:t xml:space="preserve"> </w:t>
+      </w:r>
+      <w:proofErr w:type="spellStart"/>
+      <w:r>
+        <w:rPr>
+          <w:rFonts w:ascii="Arial" w:hAnsi="Arial"/>
+        </w:rPr>
+        <w:t>spineam</w:t>
+      </w:r>
+      <w:proofErr w:type="spellEnd"/>
+      <w:r>
+        <w:rPr>
+          <w:rFonts w:ascii="Arial" w:hAnsi="Arial"/>
+        </w:rPr>
+        <w:t xml:space="preserve"> </w:t>
+      </w:r>
+      <w:proofErr w:type="gramStart"/>
+      <w:r>
+        <w:rPr>
+          <w:rFonts w:ascii="Arial" w:hAnsi="Arial"/>
+        </w:rPr>
+        <w:t>et</w:t>
+      </w:r>
+      <w:proofErr w:type="gramEnd"/>
+      <w:r>
+        <w:rPr>
+          <w:rFonts w:ascii="Arial" w:hAnsi="Arial"/>
+        </w:rPr>
+        <w:t xml:space="preserve"> </w:t>
+      </w:r>
+      <w:proofErr w:type="spellStart"/>
+      <w:r>
+        <w:rPr>
+          <w:rFonts w:ascii="Arial" w:hAnsi="Arial"/>
+        </w:rPr>
+        <w:t>totus</w:t>
+      </w:r>
+      <w:proofErr w:type="spellEnd"/>
+      <w:r>
+        <w:rPr>
+          <w:rFonts w:ascii="Arial" w:hAnsi="Arial"/>
+        </w:rPr>
+        <w:t xml:space="preserve"> de </w:t>
+      </w:r>
+      <w:proofErr w:type="spellStart"/>
+      <w:r>
+        <w:rPr>
+          <w:rFonts w:ascii="Arial" w:hAnsi="Arial"/>
+        </w:rPr>
+        <w:t>spinis</w:t>
+      </w:r>
+      <w:proofErr w:type="spellEnd"/>
+      <w:r>
+        <w:rPr>
+          <w:rFonts w:ascii="Arial" w:hAnsi="Arial"/>
+        </w:rPr>
+        <w:t xml:space="preserve"> </w:t>
+      </w:r>
+      <w:proofErr w:type="spellStart"/>
+      <w:r>
+        <w:rPr>
+          <w:rFonts w:ascii="Arial" w:hAnsi="Arial"/>
+        </w:rPr>
+        <w:t>plenus</w:t>
+      </w:r>
+      <w:proofErr w:type="spellEnd"/>
+      <w:r>
+        <w:rPr>
+          <w:rFonts w:ascii="Arial" w:hAnsi="Arial"/>
+        </w:rPr>
+        <w:t xml:space="preserve"> est. </w:t>
+      </w:r>
+      <w:proofErr w:type="spellStart"/>
+      <w:r>
+        <w:rPr>
+          <w:rFonts w:ascii="Arial" w:hAnsi="Arial"/>
+        </w:rPr>
+        <w:t>Physiologus</w:t>
+      </w:r>
+      <w:proofErr w:type="spellEnd"/>
+      <w:r>
+        <w:rPr>
+          <w:rFonts w:ascii="Arial" w:hAnsi="Arial"/>
+        </w:rPr>
+        <w:t xml:space="preserve"> </w:t>
+      </w:r>
+      <w:proofErr w:type="spellStart"/>
+      <w:r>
+        <w:rPr>
+          <w:rFonts w:ascii="Arial" w:hAnsi="Arial"/>
+        </w:rPr>
+        <w:t>dicit</w:t>
+      </w:r>
+      <w:proofErr w:type="spellEnd"/>
+      <w:r>
+        <w:rPr>
+          <w:rFonts w:ascii="Arial" w:hAnsi="Arial"/>
+        </w:rPr>
+        <w:t xml:space="preserve"> de </w:t>
+      </w:r>
+      <w:proofErr w:type="spellStart"/>
+      <w:r>
+        <w:rPr>
+          <w:rFonts w:ascii="Arial" w:hAnsi="Arial"/>
+        </w:rPr>
+        <w:t>eo</w:t>
+      </w:r>
+      <w:proofErr w:type="spellEnd"/>
+      <w:r>
+        <w:rPr>
+          <w:rFonts w:ascii="Arial" w:hAnsi="Arial"/>
+        </w:rPr>
+        <w:t xml:space="preserve"> tempore </w:t>
+      </w:r>
+      <w:proofErr w:type="spellStart"/>
+      <w:r>
+        <w:rPr>
+          <w:rFonts w:ascii="Arial" w:hAnsi="Arial"/>
+        </w:rPr>
+        <w:t>vindimiae</w:t>
+      </w:r>
+      <w:proofErr w:type="spellEnd"/>
+      <w:r>
+        <w:rPr>
+          <w:rFonts w:ascii="Arial" w:hAnsi="Arial"/>
+        </w:rPr>
+        <w:t xml:space="preserve">* </w:t>
+      </w:r>
+      <w:proofErr w:type="spellStart"/>
+      <w:r>
+        <w:rPr>
+          <w:rFonts w:ascii="Arial" w:hAnsi="Arial"/>
+        </w:rPr>
+        <w:t>ascendit</w:t>
+      </w:r>
+      <w:proofErr w:type="spellEnd"/>
+      <w:r>
+        <w:rPr>
+          <w:rFonts w:ascii="Arial" w:hAnsi="Arial"/>
+        </w:rPr>
+        <w:t xml:space="preserve"> in </w:t>
+      </w:r>
+      <w:proofErr w:type="spellStart"/>
+      <w:r>
+        <w:rPr>
+          <w:rFonts w:ascii="Arial" w:hAnsi="Arial"/>
+        </w:rPr>
+        <w:t>vitem</w:t>
+      </w:r>
+      <w:proofErr w:type="spellEnd"/>
+      <w:r>
+        <w:rPr>
+          <w:rFonts w:ascii="Arial" w:hAnsi="Arial"/>
+        </w:rPr>
+        <w:t xml:space="preserve"> super </w:t>
+      </w:r>
+      <w:proofErr w:type="spellStart"/>
+      <w:r>
+        <w:rPr>
+          <w:rFonts w:ascii="Arial" w:hAnsi="Arial"/>
+        </w:rPr>
+        <w:t>brutuum</w:t>
+      </w:r>
+      <w:proofErr w:type="spellEnd"/>
+      <w:r>
+        <w:rPr>
+          <w:rFonts w:ascii="Arial" w:hAnsi="Arial"/>
+        </w:rPr>
+        <w:t xml:space="preserve">* et </w:t>
+      </w:r>
+      <w:proofErr w:type="spellStart"/>
+      <w:r>
+        <w:rPr>
+          <w:rFonts w:ascii="Arial" w:hAnsi="Arial"/>
+        </w:rPr>
+        <w:t>deicit</w:t>
+      </w:r>
+      <w:proofErr w:type="spellEnd"/>
+      <w:r>
+        <w:rPr>
+          <w:rFonts w:ascii="Arial" w:hAnsi="Arial"/>
+        </w:rPr>
+        <w:t xml:space="preserve"> grana </w:t>
+      </w:r>
+      <w:proofErr w:type="spellStart"/>
+      <w:r>
+        <w:rPr>
+          <w:rFonts w:ascii="Arial" w:hAnsi="Arial"/>
+        </w:rPr>
+        <w:t>eius</w:t>
+      </w:r>
+      <w:proofErr w:type="spellEnd"/>
+      <w:r>
+        <w:rPr>
+          <w:rFonts w:ascii="Arial" w:hAnsi="Arial"/>
+        </w:rPr>
+        <w:t xml:space="preserve"> in terra et </w:t>
+      </w:r>
+      <w:proofErr w:type="spellStart"/>
+      <w:r>
+        <w:rPr>
+          <w:rFonts w:ascii="Arial" w:hAnsi="Arial"/>
+        </w:rPr>
+        <w:t>descendens</w:t>
+      </w:r>
+      <w:proofErr w:type="spellEnd"/>
+      <w:r>
+        <w:rPr>
+          <w:rFonts w:ascii="Arial" w:hAnsi="Arial"/>
+        </w:rPr>
+        <w:t xml:space="preserve"> </w:t>
+      </w:r>
+      <w:proofErr w:type="spellStart"/>
+      <w:r>
+        <w:rPr>
+          <w:rFonts w:ascii="Arial" w:hAnsi="Arial"/>
+        </w:rPr>
+        <w:t>volutat</w:t>
+      </w:r>
+      <w:proofErr w:type="spellEnd"/>
+      <w:r>
+        <w:rPr>
+          <w:rFonts w:ascii="Arial" w:hAnsi="Arial"/>
+        </w:rPr>
+        <w:t xml:space="preserve"> se super grana et adherent in </w:t>
+      </w:r>
+      <w:proofErr w:type="spellStart"/>
+      <w:r>
+        <w:rPr>
+          <w:rFonts w:ascii="Arial" w:hAnsi="Arial"/>
+        </w:rPr>
+        <w:t>spinis</w:t>
+      </w:r>
+      <w:proofErr w:type="spellEnd"/>
+      <w:r>
+        <w:rPr>
+          <w:rFonts w:ascii="Arial" w:hAnsi="Arial"/>
+        </w:rPr>
+        <w:t xml:space="preserve"> </w:t>
+      </w:r>
+      <w:proofErr w:type="spellStart"/>
+      <w:r>
+        <w:rPr>
+          <w:rFonts w:ascii="Arial" w:hAnsi="Arial"/>
+        </w:rPr>
+        <w:t>eius</w:t>
+      </w:r>
+      <w:proofErr w:type="spellEnd"/>
+      <w:r>
+        <w:rPr>
+          <w:rFonts w:ascii="Arial" w:hAnsi="Arial"/>
+        </w:rPr>
+        <w:t xml:space="preserve"> et </w:t>
+      </w:r>
+      <w:proofErr w:type="spellStart"/>
+      <w:r>
+        <w:rPr>
+          <w:rFonts w:ascii="Arial" w:hAnsi="Arial"/>
+        </w:rPr>
+        <w:t>adferet</w:t>
+      </w:r>
+      <w:proofErr w:type="spellEnd"/>
+      <w:r>
+        <w:rPr>
+          <w:rFonts w:ascii="Arial" w:hAnsi="Arial"/>
+        </w:rPr>
+        <w:t xml:space="preserve"> </w:t>
+      </w:r>
+      <w:proofErr w:type="spellStart"/>
+      <w:r>
+        <w:rPr>
+          <w:rFonts w:ascii="Arial" w:hAnsi="Arial"/>
+        </w:rPr>
+        <w:t>filiis</w:t>
+      </w:r>
+      <w:proofErr w:type="spellEnd"/>
+      <w:r>
+        <w:rPr>
+          <w:rFonts w:ascii="Arial" w:hAnsi="Arial"/>
+        </w:rPr>
+        <w:t xml:space="preserve"> </w:t>
+      </w:r>
+      <w:proofErr w:type="spellStart"/>
+      <w:r>
+        <w:rPr>
+          <w:rFonts w:ascii="Arial" w:hAnsi="Arial"/>
+        </w:rPr>
+        <w:t>suis</w:t>
+      </w:r>
+      <w:proofErr w:type="spellEnd"/>
+      <w:r>
+        <w:rPr>
+          <w:rFonts w:ascii="Arial" w:hAnsi="Arial"/>
+        </w:rPr>
+        <w:t xml:space="preserve"> </w:t>
+      </w:r>
+    </w:p>
+    <w:p>
+      <w:pPr>
+        <w:rPr>
+          <w:rFonts w:ascii="Arial" w:hAnsi="Arial"/>
+        </w:rPr>
+      </w:pPr>
+    </w:p>
+    <w:p>
+      <w:pPr>
+        <w:rPr>
+          <w:rFonts w:ascii="Arial" w:hAnsi="Arial"/>
+        </w:rPr>
+      </w:pPr>
+      <w:proofErr w:type="spellStart"/>
+      <w:r>
+        <w:rPr>
+          <w:rFonts w:ascii="Arial" w:hAnsi="Arial"/>
+        </w:rPr>
+        <w:t>Vindi</w:t>
+      </w:r>
+      <w:r>
+        <w:rPr>
+          <w:rFonts w:ascii="Arial" w:hAnsi="Arial"/>
+        </w:rPr>
+        <w:t>mia</w:t>
+      </w:r>
+      <w:proofErr w:type="spellEnd"/>
+      <w:r>
+        <w:rPr>
+          <w:rFonts w:ascii="Arial" w:hAnsi="Arial"/>
+        </w:rPr>
+        <w:t xml:space="preserve"> = grape </w:t>
+      </w:r>
+    </w:p>
+    <w:p>
+      <w:pPr>
+        <w:rPr>
+          <w:rFonts w:ascii="Arial" w:hAnsi="Arial"/>
+        </w:rPr>
+      </w:pPr>
+      <w:proofErr w:type="spellStart"/>
+      <w:r>
+        <w:rPr>
+          <w:rFonts w:ascii="Arial" w:hAnsi="Arial"/>
+        </w:rPr>
+        <w:t>Brutuum</w:t>
+      </w:r>
+      <w:proofErr w:type="spellEnd"/>
+      <w:r>
+        <w:rPr>
+          <w:rFonts w:ascii="Arial" w:hAnsi="Arial"/>
+        </w:rPr>
+        <w:t xml:space="preserve"> = grape</w:t>
+      </w:r>
+    </w:p>
+    <w:p>
+      <w:pPr>
+        <w:rPr>
+          <w:rFonts w:ascii="Arial" w:hAnsi="Arial"/>
+        </w:rPr>
+      </w:pPr>
     </w:p>
     <w:sectPr>
       <w:pgSz w:w="12240" w:h="15840"/>

</xml_diff>